<commit_message>
Reduced some uncessary code
</commit_message>
<xml_diff>
--- a/report.docx
+++ b/report.docx
@@ -1,6 +1,6 @@
 
 <file path=word/document.xml><?xml version="1.0" encoding="utf-8"?>
-<w:document xmlns:wpc="http://schemas.microsoft.com/office/word/2010/wordprocessingCanvas" xmlns:cx="http://schemas.microsoft.com/office/drawing/2014/chartex" xmlns:cx1="http://schemas.microsoft.com/office/drawing/2015/9/8/chartex" xmlns:cx2="http://schemas.microsoft.com/office/drawing/2015/10/21/chartex" xmlns:cx3="http://schemas.microsoft.com/office/drawing/2016/5/9/chartex" xmlns:cx4="http://schemas.microsoft.com/office/drawing/2016/5/10/chartex" xmlns:cx5="http://schemas.microsoft.com/office/drawing/2016/5/11/chartex" xmlns:cx6="http://schemas.microsoft.com/office/drawing/2016/5/12/chartex" xmlns:cx7="http://schemas.microsoft.com/office/drawing/2016/5/13/chartex" xmlns:cx8="http://schemas.microsoft.com/office/drawing/2016/5/14/chartex" xmlns:mc="http://schemas.openxmlformats.org/markup-compatibility/2006" xmlns:aink="http://schemas.microsoft.com/office/drawing/2016/ink" xmlns:am3d="http://schemas.microsoft.com/office/drawing/2017/model3d" xmlns:o="urn:schemas-microsoft-com:office:office" xmlns:r="http://schemas.openxmlformats.org/officeDocument/2006/relationships" xmlns:m="http://schemas.openxmlformats.org/officeDocument/2006/math" xmlns:v="urn:schemas-microsoft-com:vml" xmlns:wp14="http://schemas.microsoft.com/office/word/2010/wordprocessingDrawing" xmlns:wp="http://schemas.openxmlformats.org/drawingml/2006/wordprocessingDrawing" xmlns:w10="urn:schemas-microsoft-com:office:word" xmlns:w="http://schemas.openxmlformats.org/wordprocessingml/2006/main" xmlns:w14="http://schemas.microsoft.com/office/word/2010/wordml" xmlns:w15="http://schemas.microsoft.com/office/word/2012/wordml" xmlns:w16cex="http://schemas.microsoft.com/office/word/2018/wordml/cex" xmlns:w16cid="http://schemas.microsoft.com/office/word/2016/wordml/cid" xmlns:w16="http://schemas.microsoft.com/office/word/2018/wordml" xmlns:w16se="http://schemas.microsoft.com/office/word/2015/wordml/symex" xmlns:wpg="http://schemas.microsoft.com/office/word/2010/wordprocessingGroup" xmlns:wpi="http://schemas.microsoft.com/office/word/2010/wordprocessingInk" xmlns:wne="http://schemas.microsoft.com/office/word/2006/wordml" xmlns:wps="http://schemas.microsoft.com/office/word/2010/wordprocessingShape" mc:Ignorable="w14 w15 w16se w16cid w16 w16cex wp14">
+<w:document xmlns:wpc="http://schemas.microsoft.com/office/word/2010/wordprocessingCanvas" xmlns:cx="http://schemas.microsoft.com/office/drawing/2014/chartex" xmlns:cx1="http://schemas.microsoft.com/office/drawing/2015/9/8/chartex" xmlns:cx2="http://schemas.microsoft.com/office/drawing/2015/10/21/chartex" xmlns:cx3="http://schemas.microsoft.com/office/drawing/2016/5/9/chartex" xmlns:cx4="http://schemas.microsoft.com/office/drawing/2016/5/10/chartex" xmlns:cx5="http://schemas.microsoft.com/office/drawing/2016/5/11/chartex" xmlns:cx6="http://schemas.microsoft.com/office/drawing/2016/5/12/chartex" xmlns:cx7="http://schemas.microsoft.com/office/drawing/2016/5/13/chartex" xmlns:cx8="http://schemas.microsoft.com/office/drawing/2016/5/14/chartex" xmlns:mc="http://schemas.openxmlformats.org/markup-compatibility/2006" xmlns:aink="http://schemas.microsoft.com/office/drawing/2016/ink" xmlns:am3d="http://schemas.microsoft.com/office/drawing/2017/model3d" xmlns:o="urn:schemas-microsoft-com:office:office" xmlns:r="http://schemas.openxmlformats.org/officeDocument/2006/relationships" xmlns:m="http://schemas.openxmlformats.org/officeDocument/2006/math" xmlns:v="urn:schemas-microsoft-com:vml" xmlns:wp14="http://schemas.microsoft.com/office/word/2010/wordprocessingDrawing" xmlns:wp="http://schemas.openxmlformats.org/drawingml/2006/wordprocessingDrawing" xmlns:w10="urn:schemas-microsoft-com:office:word" xmlns:w="http://schemas.openxmlformats.org/wordprocessingml/2006/main" xmlns:w14="http://schemas.microsoft.com/office/word/2010/wordml" xmlns:w15="http://schemas.microsoft.com/office/word/2012/wordml" xmlns:w16cex="http://schemas.microsoft.com/office/word/2018/wordml/cex" xmlns:w16cid="http://schemas.microsoft.com/office/word/2016/wordml/cid" xmlns:w16="http://schemas.microsoft.com/office/word/2018/wordml" xmlns:w16sdtdh="http://schemas.microsoft.com/office/word/2020/wordml/sdtdatahash" xmlns:w16se="http://schemas.microsoft.com/office/word/2015/wordml/symex" xmlns:wpg="http://schemas.microsoft.com/office/word/2010/wordprocessingGroup" xmlns:wpi="http://schemas.microsoft.com/office/word/2010/wordprocessingInk" xmlns:wne="http://schemas.microsoft.com/office/word/2006/wordml" xmlns:wps="http://schemas.microsoft.com/office/word/2010/wordprocessingShape" mc:Ignorable="w14 w15 w16se w16cid w16 w16cex w16sdtdh wp14">
   <w:body>
     <w:p>
       <w:pPr>
@@ -147,7 +147,13 @@
         <w:rPr>
           <w:rFonts w:ascii="Georgia" w:hAnsi="Georgia"/>
         </w:rPr>
-        <w:t>Mitchell Seng, Student ID 25300387</w:t>
+        <w:t>Mitchell Seng Student ID 25300387</w:t>
+      </w:r>
+      <w:r>
+        <w:rPr>
+          <w:rFonts w:ascii="Georgia" w:hAnsi="Georgia"/>
+        </w:rPr>
+        <w:t>, Alex Wright Student ID 25186998</w:t>
       </w:r>
     </w:p>
     <w:p>
@@ -181,20 +187,38 @@
         <w:rPr>
           <w:rFonts w:ascii="Georgia" w:hAnsi="Georgia"/>
         </w:rPr>
-        <w:t xml:space="preserve">How many reviews you received, and who were they from </w:t>
-      </w:r>
-    </w:p>
-    <w:p>
-      <w:pPr>
-        <w:rPr>
-          <w:rFonts w:ascii="Georgia" w:hAnsi="Georgia"/>
-        </w:rPr>
-      </w:pPr>
+        <w:t>How many reviews you received, and who were they from</w:t>
+      </w:r>
+      <w:r>
+        <w:rPr>
+          <w:rFonts w:ascii="Georgia" w:hAnsi="Georgia"/>
+        </w:rPr>
+        <w:t>.</w:t>
+      </w:r>
+    </w:p>
+    <w:p>
+      <w:pPr>
+        <w:rPr>
+          <w:rFonts w:ascii="Georgia" w:hAnsi="Georgia"/>
+        </w:rPr>
+      </w:pPr>
+      <w:r>
+        <w:rPr>
+          <w:rFonts w:ascii="Georgia" w:hAnsi="Georgia"/>
+        </w:rPr>
+        <w:t xml:space="preserve">Received reviews from : </w:t>
+      </w:r>
       <w:r>
         <w:rPr>
           <w:rFonts w:ascii="Georgia" w:hAnsi="Georgia"/>
         </w:rPr>
         <w:t>Mitchell Seng</w:t>
+      </w:r>
+      <w:r>
+        <w:rPr>
+          <w:rFonts w:ascii="Georgia" w:hAnsi="Georgia"/>
+        </w:rPr>
+        <w:t>, Alex Wright</w:t>
       </w:r>
     </w:p>
     <w:p>
@@ -241,29 +265,8 @@
         <w:rPr>
           <w:rFonts w:ascii="Georgia" w:hAnsi="Georgia"/>
         </w:rPr>
-        <w:t>All of the review I had received where overall very helpful, each person that reviewed my code efficiently highlighted the positives and negatives to the code I had written and gave me a different way to view my code from others perspectives. Allowing me to further identify mistakes/errors I otherwise wouldn’t have seen. Furthermore during this code</w:t>
-      </w:r>
-    </w:p>
-    <w:p>
-      <w:pPr>
-        <w:rPr>
-          <w:rFonts w:ascii="Georgia" w:hAnsi="Georgia"/>
-        </w:rPr>
-      </w:pPr>
-    </w:p>
-    <w:p>
-      <w:pPr>
-        <w:rPr>
-          <w:rFonts w:ascii="Georgia" w:hAnsi="Georgia"/>
-        </w:rPr>
-      </w:pPr>
-    </w:p>
-    <w:p>
-      <w:pPr>
-        <w:rPr>
-          <w:rFonts w:ascii="Georgia" w:hAnsi="Georgia"/>
-        </w:rPr>
-      </w:pPr>
+        <w:t xml:space="preserve">All of the review I had received where overall very helpful, each person that reviewed my code efficiently highlighted the positives and negatives to the code I had written and gave me a different way to view my code from others perspectives. Allowing me to further identify mistakes/errors I otherwise wouldn’t have seen. </w:t>
+      </w:r>
     </w:p>
     <w:p>
       <w:pPr>
@@ -401,6 +404,67 @@
         </w:rPr>
         <w:t>user inputs is accepted.</w:t>
       </w:r>
+      <w:r>
+        <w:rPr>
+          <w:rFonts w:ascii="Georgia" w:hAnsi="Georgia"/>
+        </w:rPr>
+        <w:t xml:space="preserve"> </w:t>
+      </w:r>
+      <w:r>
+        <w:rPr>
+          <w:rFonts w:ascii="Georgia" w:hAnsi="Georgia"/>
+        </w:rPr>
+        <w:t>Furthermore another helpful review I had was that some of my variable</w:t>
+      </w:r>
+      <w:r>
+        <w:rPr>
+          <w:rFonts w:ascii="Georgia" w:hAnsi="Georgia"/>
+        </w:rPr>
+        <w:t>s</w:t>
+      </w:r>
+      <w:r>
+        <w:rPr>
+          <w:rFonts w:ascii="Georgia" w:hAnsi="Georgia"/>
+        </w:rPr>
+        <w:t xml:space="preserve">/commenting were misspelled, </w:t>
+      </w:r>
+      <w:r>
+        <w:rPr>
+          <w:rFonts w:ascii="Georgia" w:hAnsi="Georgia"/>
+        </w:rPr>
+        <w:t>especially</w:t>
+      </w:r>
+      <w:r>
+        <w:rPr>
+          <w:rFonts w:ascii="Georgia" w:hAnsi="Georgia"/>
+        </w:rPr>
+        <w:t xml:space="preserve"> in my </w:t>
+      </w:r>
+      <w:r>
+        <w:rPr>
+          <w:rFonts w:ascii="Georgia" w:hAnsi="Georgia"/>
+        </w:rPr>
+        <w:t>comments. So</w:t>
+      </w:r>
+      <w:r>
+        <w:rPr>
+          <w:rFonts w:ascii="Georgia" w:hAnsi="Georgia"/>
+        </w:rPr>
+        <w:t xml:space="preserve"> after further checking I went through all my comments again and made sure to fix these mistakes</w:t>
+      </w:r>
+      <w:r>
+        <w:rPr>
+          <w:rFonts w:ascii="Georgia" w:hAnsi="Georgia"/>
+        </w:rPr>
+        <w:t>, so that other reading my code in the future don’t get confused on what I’m trying to explain through my commenting.</w:t>
+      </w:r>
+    </w:p>
+    <w:p>
+      <w:pPr>
+        <w:rPr>
+          <w:rFonts w:ascii="Georgia" w:hAnsi="Georgia"/>
+        </w:rPr>
+      </w:pPr>
     </w:p>
     <w:p>
       <w:pPr>
@@ -441,7 +505,7 @@
 </file>
 
 <file path=word/numbering.xml><?xml version="1.0" encoding="utf-8"?>
-<w:numbering xmlns:wpc="http://schemas.microsoft.com/office/word/2010/wordprocessingCanvas" xmlns:cx="http://schemas.microsoft.com/office/drawing/2014/chartex" xmlns:cx1="http://schemas.microsoft.com/office/drawing/2015/9/8/chartex" xmlns:cx2="http://schemas.microsoft.com/office/drawing/2015/10/21/chartex" xmlns:cx3="http://schemas.microsoft.com/office/drawing/2016/5/9/chartex" xmlns:cx4="http://schemas.microsoft.com/office/drawing/2016/5/10/chartex" xmlns:cx5="http://schemas.microsoft.com/office/drawing/2016/5/11/chartex" xmlns:cx6="http://schemas.microsoft.com/office/drawing/2016/5/12/chartex" xmlns:cx7="http://schemas.microsoft.com/office/drawing/2016/5/13/chartex" xmlns:cx8="http://schemas.microsoft.com/office/drawing/2016/5/14/chartex" xmlns:mc="http://schemas.openxmlformats.org/markup-compatibility/2006" xmlns:aink="http://schemas.microsoft.com/office/drawing/2016/ink" xmlns:am3d="http://schemas.microsoft.com/office/drawing/2017/model3d" xmlns:o="urn:schemas-microsoft-com:office:office" xmlns:r="http://schemas.openxmlformats.org/officeDocument/2006/relationships" xmlns:m="http://schemas.openxmlformats.org/officeDocument/2006/math" xmlns:v="urn:schemas-microsoft-com:vml" xmlns:wp14="http://schemas.microsoft.com/office/word/2010/wordprocessingDrawing" xmlns:wp="http://schemas.openxmlformats.org/drawingml/2006/wordprocessingDrawing" xmlns:w10="urn:schemas-microsoft-com:office:word" xmlns:w="http://schemas.openxmlformats.org/wordprocessingml/2006/main" xmlns:w14="http://schemas.microsoft.com/office/word/2010/wordml" xmlns:w15="http://schemas.microsoft.com/office/word/2012/wordml" xmlns:w16cex="http://schemas.microsoft.com/office/word/2018/wordml/cex" xmlns:w16cid="http://schemas.microsoft.com/office/word/2016/wordml/cid" xmlns:w16="http://schemas.microsoft.com/office/word/2018/wordml" xmlns:w16se="http://schemas.microsoft.com/office/word/2015/wordml/symex" xmlns:wpg="http://schemas.microsoft.com/office/word/2010/wordprocessingGroup" xmlns:wpi="http://schemas.microsoft.com/office/word/2010/wordprocessingInk" xmlns:wne="http://schemas.microsoft.com/office/word/2006/wordml" xmlns:wps="http://schemas.microsoft.com/office/word/2010/wordprocessingShape" mc:Ignorable="w14 w15 w16se w16cid w16 w16cex wp14">
+<w:numbering xmlns:wpc="http://schemas.microsoft.com/office/word/2010/wordprocessingCanvas" xmlns:cx="http://schemas.microsoft.com/office/drawing/2014/chartex" xmlns:cx1="http://schemas.microsoft.com/office/drawing/2015/9/8/chartex" xmlns:cx2="http://schemas.microsoft.com/office/drawing/2015/10/21/chartex" xmlns:cx3="http://schemas.microsoft.com/office/drawing/2016/5/9/chartex" xmlns:cx4="http://schemas.microsoft.com/office/drawing/2016/5/10/chartex" xmlns:cx5="http://schemas.microsoft.com/office/drawing/2016/5/11/chartex" xmlns:cx6="http://schemas.microsoft.com/office/drawing/2016/5/12/chartex" xmlns:cx7="http://schemas.microsoft.com/office/drawing/2016/5/13/chartex" xmlns:cx8="http://schemas.microsoft.com/office/drawing/2016/5/14/chartex" xmlns:mc="http://schemas.openxmlformats.org/markup-compatibility/2006" xmlns:aink="http://schemas.microsoft.com/office/drawing/2016/ink" xmlns:am3d="http://schemas.microsoft.com/office/drawing/2017/model3d" xmlns:o="urn:schemas-microsoft-com:office:office" xmlns:r="http://schemas.openxmlformats.org/officeDocument/2006/relationships" xmlns:m="http://schemas.openxmlformats.org/officeDocument/2006/math" xmlns:v="urn:schemas-microsoft-com:vml" xmlns:wp14="http://schemas.microsoft.com/office/word/2010/wordprocessingDrawing" xmlns:wp="http://schemas.openxmlformats.org/drawingml/2006/wordprocessingDrawing" xmlns:w10="urn:schemas-microsoft-com:office:word" xmlns:w="http://schemas.openxmlformats.org/wordprocessingml/2006/main" xmlns:w14="http://schemas.microsoft.com/office/word/2010/wordml" xmlns:w15="http://schemas.microsoft.com/office/word/2012/wordml" xmlns:w16cex="http://schemas.microsoft.com/office/word/2018/wordml/cex" xmlns:w16cid="http://schemas.microsoft.com/office/word/2016/wordml/cid" xmlns:w16="http://schemas.microsoft.com/office/word/2018/wordml" xmlns:w16sdtdh="http://schemas.microsoft.com/office/word/2020/wordml/sdtdatahash" xmlns:w16se="http://schemas.microsoft.com/office/word/2015/wordml/symex" xmlns:wpg="http://schemas.microsoft.com/office/word/2010/wordprocessingGroup" xmlns:wpi="http://schemas.microsoft.com/office/word/2010/wordprocessingInk" xmlns:wne="http://schemas.microsoft.com/office/word/2006/wordml" xmlns:wps="http://schemas.microsoft.com/office/word/2010/wordprocessingShape" mc:Ignorable="w14 w15 w16se w16cid w16 w16cex w16sdtdh wp14">
   <w:abstractNum w:abstractNumId="0" w15:restartNumberingAfterBreak="0">
     <w:nsid w:val="4808117B"/>
     <w:multiLevelType w:val="hybridMultilevel"/>
@@ -538,7 +602,7 @@
 </file>
 
 <file path=word/styles.xml><?xml version="1.0" encoding="utf-8"?>
-<w:styles xmlns:mc="http://schemas.openxmlformats.org/markup-compatibility/2006" xmlns:r="http://schemas.openxmlformats.org/officeDocument/2006/relationships" xmlns:w="http://schemas.openxmlformats.org/wordprocessingml/2006/main" xmlns:w14="http://schemas.microsoft.com/office/word/2010/wordml" xmlns:w15="http://schemas.microsoft.com/office/word/2012/wordml" xmlns:w16cex="http://schemas.microsoft.com/office/word/2018/wordml/cex" xmlns:w16cid="http://schemas.microsoft.com/office/word/2016/wordml/cid" xmlns:w16="http://schemas.microsoft.com/office/word/2018/wordml" xmlns:w16se="http://schemas.microsoft.com/office/word/2015/wordml/symex" mc:Ignorable="w14 w15 w16se w16cid w16 w16cex">
+<w:styles xmlns:mc="http://schemas.openxmlformats.org/markup-compatibility/2006" xmlns:r="http://schemas.openxmlformats.org/officeDocument/2006/relationships" xmlns:w="http://schemas.openxmlformats.org/wordprocessingml/2006/main" xmlns:w14="http://schemas.microsoft.com/office/word/2010/wordml" xmlns:w15="http://schemas.microsoft.com/office/word/2012/wordml" xmlns:w16cex="http://schemas.microsoft.com/office/word/2018/wordml/cex" xmlns:w16cid="http://schemas.microsoft.com/office/word/2016/wordml/cid" xmlns:w16="http://schemas.microsoft.com/office/word/2018/wordml" xmlns:w16sdtdh="http://schemas.microsoft.com/office/word/2020/wordml/sdtdatahash" xmlns:w16se="http://schemas.microsoft.com/office/word/2015/wordml/symex" mc:Ignorable="w14 w15 w16se w16cid w16 w16cex w16sdtdh">
   <w:docDefaults>
     <w:rPrDefault>
       <w:rPr>

</xml_diff>

<commit_message>
made user input stricter
</commit_message>
<xml_diff>
--- a/report.docx
+++ b/report.docx
@@ -226,6 +226,14 @@
         </w:rPr>
         <w:t>, Kieran Sinden ID 25153374</w:t>
       </w:r>
+      <w:r>
+        <w:rPr>
+          <w:rFonts w:ascii="Georgia" w:hAnsi="Georgia"/>
+          <w:sz w:val="20"/>
+          <w:szCs w:val="20"/>
+        </w:rPr>
+        <w:t>, Tom Clough ID 19698748</w:t>
+      </w:r>
     </w:p>
     <w:p>
       <w:pPr>
@@ -330,6 +338,14 @@
         </w:rPr>
         <w:t>, Kieran Sinden</w:t>
       </w:r>
+      <w:r>
+        <w:rPr>
+          <w:rFonts w:ascii="Georgia" w:hAnsi="Georgia"/>
+          <w:sz w:val="20"/>
+          <w:szCs w:val="20"/>
+        </w:rPr>
+        <w:t>, Tom Clough</w:t>
+      </w:r>
     </w:p>
     <w:p>
       <w:pPr>
@@ -832,7 +848,6 @@
           <w:szCs w:val="32"/>
           <w:u w:val="single"/>
         </w:rPr>
-        <w:lastRenderedPageBreak/>
         <mc:AlternateContent>
           <mc:Choice Requires="wps">
             <w:drawing>

</xml_diff>